<commit_message>
Add Module Version to report templates
</commit_message>
<xml_diff>
--- a/powershell/assets/EmailTemplate.docx
+++ b/powershell/assets/EmailTemplate.docx
@@ -176,6 +176,50 @@
           <w:color w:val="808080" w:themeColor="background1" w:themeShade="80"/>
         </w:rPr>
         <w:t>%)</w:t>
+      </w:r>
+      <w:r>
+        <w:rPr>
+          <w:rFonts w:ascii="Segoe UI" w:hAnsi="Segoe UI" w:cs="Segoe UI"/>
+          <w:color w:val="808080" w:themeColor="background1" w:themeShade="80"/>
+        </w:rPr>
+        <w:br/>
+      </w:r>
+      <w:r>
+        <w:rPr>
+          <w:rFonts w:ascii="Segoe UI" w:hAnsi="Segoe UI" w:cs="Segoe UI"/>
+          <w:b/>
+          <w:bCs/>
+        </w:rPr>
+        <w:t>Module Version</w:t>
+      </w:r>
+      <w:r>
+        <w:rPr>
+          <w:rFonts w:ascii="Segoe UI" w:hAnsi="Segoe UI" w:cs="Segoe UI"/>
+        </w:rPr>
+        <w:t xml:space="preserve"> </w:t>
+      </w:r>
+      <w:r>
+        <w:rPr>
+          <w:rFonts w:ascii="Segoe UI" w:hAnsi="Segoe UI" w:cs="Segoe UI"/>
+          <w:color w:val="808080" w:themeColor="background1" w:themeShade="80"/>
+        </w:rPr>
+        <w:t>%</w:t>
+      </w:r>
+      <w:proofErr w:type="spellStart"/>
+      <w:r>
+        <w:rPr>
+          <w:rFonts w:ascii="Segoe UI" w:hAnsi="Segoe UI" w:cs="Segoe UI"/>
+          <w:color w:val="808080" w:themeColor="background1" w:themeShade="80"/>
+        </w:rPr>
+        <w:t>ModuleVersion</w:t>
+      </w:r>
+      <w:proofErr w:type="spellEnd"/>
+      <w:r>
+        <w:rPr>
+          <w:rFonts w:ascii="Segoe UI" w:hAnsi="Segoe UI" w:cs="Segoe UI"/>
+          <w:color w:val="808080" w:themeColor="background1" w:themeShade="80"/>
+        </w:rPr>
+        <w:t>%</w:t>
       </w:r>
     </w:p>
     <w:p>
@@ -576,7 +620,7 @@
                 <w:szCs w:val="20"/>
               </w:rPr>
               <w:drawing>
-                <wp:inline distT="0" distB="0" distL="0" distR="0" wp14:anchorId="1B6D5FAA" wp14:editId="7365036D">
+                <wp:inline distT="0" distB="0" distL="0" distR="0" wp14:anchorId="1B6D5FAA" wp14:editId="1B1D9F0F">
                   <wp:extent cx="149088" cy="139148"/>
                   <wp:effectExtent l="0" t="0" r="3810" b="635"/>
                   <wp:docPr id="255870416" name="Picture 3" descr="FailedIcon"/>
@@ -1008,7 +1052,7 @@
         <v:path o:extrusionok="f" gradientshapeok="t" o:connecttype="rect"/>
         <o:lock v:ext="edit" aspectratio="t"/>
       </v:shapetype>
-      <v:shape id="Graphic 1" o:spid="_x0000_i1026" type="#_x0000_t75" alt="MaesterLogo" style="width:12.4pt;height:14.25pt;visibility:visible" o:gfxdata="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" o:bullet="t">
+      <v:shape id="_x0000_i1030" type="#_x0000_t75" alt="MaesterLogo" style="width:12.5pt;height:14.5pt;visibility:visible" o:gfxdata="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" o:bullet="t">
         <v:imagedata r:id="rId1" o:title="" cropbottom="-910f" cropleft="-4981f" cropright="-6029f"/>
       </v:shape>
     </w:pict>

</xml_diff>

<commit_message>
Switched to showing version in footer and remove the 'Module version' label
</commit_message>
<xml_diff>
--- a/powershell/assets/EmailTemplate.docx
+++ b/powershell/assets/EmailTemplate.docx
@@ -18,6 +18,10 @@
       <w:bookmarkStart w:id="5" w:name="OLE_LINK6"/>
       <w:bookmarkStart w:id="6" w:name="OLE_LINK7"/>
       <w:bookmarkStart w:id="7" w:name="_Hlk162385679"/>
+      <w:bookmarkStart w:id="8" w:name="OLE_LINK8"/>
+      <w:bookmarkStart w:id="9" w:name="OLE_LINK9"/>
+      <w:bookmarkStart w:id="10" w:name="OLE_LINK10"/>
+      <w:bookmarkStart w:id="11" w:name="OLE_LINK11"/>
       <w:r>
         <w:rPr>
           <w:rFonts w:ascii="Segoe UI" w:hAnsi="Segoe UI" w:cs="Segoe UI"/>
@@ -176,50 +180,6 @@
           <w:color w:val="808080" w:themeColor="background1" w:themeShade="80"/>
         </w:rPr>
         <w:t>%)</w:t>
-      </w:r>
-      <w:r>
-        <w:rPr>
-          <w:rFonts w:ascii="Segoe UI" w:hAnsi="Segoe UI" w:cs="Segoe UI"/>
-          <w:color w:val="808080" w:themeColor="background1" w:themeShade="80"/>
-        </w:rPr>
-        <w:br/>
-      </w:r>
-      <w:r>
-        <w:rPr>
-          <w:rFonts w:ascii="Segoe UI" w:hAnsi="Segoe UI" w:cs="Segoe UI"/>
-          <w:b/>
-          <w:bCs/>
-        </w:rPr>
-        <w:t>Module Version</w:t>
-      </w:r>
-      <w:r>
-        <w:rPr>
-          <w:rFonts w:ascii="Segoe UI" w:hAnsi="Segoe UI" w:cs="Segoe UI"/>
-        </w:rPr>
-        <w:t xml:space="preserve"> </w:t>
-      </w:r>
-      <w:r>
-        <w:rPr>
-          <w:rFonts w:ascii="Segoe UI" w:hAnsi="Segoe UI" w:cs="Segoe UI"/>
-          <w:color w:val="808080" w:themeColor="background1" w:themeShade="80"/>
-        </w:rPr>
-        <w:t>%</w:t>
-      </w:r>
-      <w:proofErr w:type="spellStart"/>
-      <w:r>
-        <w:rPr>
-          <w:rFonts w:ascii="Segoe UI" w:hAnsi="Segoe UI" w:cs="Segoe UI"/>
-          <w:color w:val="808080" w:themeColor="background1" w:themeShade="80"/>
-        </w:rPr>
-        <w:t>ModuleVersion</w:t>
-      </w:r>
-      <w:proofErr w:type="spellEnd"/>
-      <w:r>
-        <w:rPr>
-          <w:rFonts w:ascii="Segoe UI" w:hAnsi="Segoe UI" w:cs="Segoe UI"/>
-          <w:color w:val="808080" w:themeColor="background1" w:themeShade="80"/>
-        </w:rPr>
-        <w:t>%</w:t>
       </w:r>
     </w:p>
     <w:p>
@@ -620,7 +580,7 @@
                 <w:szCs w:val="20"/>
               </w:rPr>
               <w:drawing>
-                <wp:inline distT="0" distB="0" distL="0" distR="0" wp14:anchorId="1B6D5FAA" wp14:editId="1B1D9F0F">
+                <wp:inline distT="0" distB="0" distL="0" distR="0" wp14:anchorId="1B6D5FAA" wp14:editId="7A980D3F">
                   <wp:extent cx="149088" cy="139148"/>
                   <wp:effectExtent l="0" t="0" r="3810" b="635"/>
                   <wp:docPr id="255870416" name="Picture 3" descr="FailedIcon"/>
@@ -1019,6 +979,68 @@
       </w:r>
       <w:bookmarkEnd w:id="7"/>
     </w:p>
+    <w:p>
+      <w:pPr>
+        <w:rPr>
+          <w:rFonts w:ascii="Segoe UI" w:hAnsi="Segoe UI" w:cs="Segoe UI"/>
+        </w:rPr>
+      </w:pPr>
+    </w:p>
+    <w:p>
+      <w:pPr>
+        <w:pBdr>
+          <w:top w:val="single" w:sz="4" w:space="1" w:color="A6A6A6" w:themeColor="background1" w:themeShade="A6"/>
+        </w:pBdr>
+        <w:rPr>
+          <w:rFonts w:ascii="Segoe UI" w:hAnsi="Segoe UI" w:cs="Segoe UI"/>
+          <w:color w:val="808080" w:themeColor="background1" w:themeShade="80"/>
+          <w:sz w:val="18"/>
+          <w:szCs w:val="18"/>
+        </w:rPr>
+      </w:pPr>
+      <w:r>
+        <w:rPr>
+          <w:rFonts w:ascii="Segoe UI" w:hAnsi="Segoe UI" w:cs="Segoe UI"/>
+          <w:color w:val="808080" w:themeColor="background1" w:themeShade="80"/>
+          <w:sz w:val="18"/>
+          <w:szCs w:val="18"/>
+        </w:rPr>
+        <w:t>Maester</w:t>
+      </w:r>
+      <w:r>
+        <w:rPr>
+          <w:rFonts w:ascii="Segoe UI" w:hAnsi="Segoe UI" w:cs="Segoe UI"/>
+          <w:color w:val="808080" w:themeColor="background1" w:themeShade="80"/>
+          <w:sz w:val="18"/>
+          <w:szCs w:val="18"/>
+        </w:rPr>
+        <w:t xml:space="preserve"> %</w:t>
+      </w:r>
+      <w:proofErr w:type="spellStart"/>
+      <w:r>
+        <w:rPr>
+          <w:rFonts w:ascii="Segoe UI" w:hAnsi="Segoe UI" w:cs="Segoe UI"/>
+          <w:color w:val="808080" w:themeColor="background1" w:themeShade="80"/>
+          <w:sz w:val="18"/>
+          <w:szCs w:val="18"/>
+        </w:rPr>
+        <w:t>ModuleVersion</w:t>
+      </w:r>
+      <w:proofErr w:type="spellEnd"/>
+      <w:r>
+        <w:rPr>
+          <w:rFonts w:ascii="Segoe UI" w:hAnsi="Segoe UI" w:cs="Segoe UI"/>
+          <w:color w:val="808080" w:themeColor="background1" w:themeShade="80"/>
+          <w:sz w:val="18"/>
+          <w:szCs w:val="18"/>
+        </w:rPr>
+        <w:t>%</w:t>
+      </w:r>
+      <w:bookmarkEnd w:id="8"/>
+      <w:bookmarkEnd w:id="9"/>
+      <w:bookmarkEnd w:id="10"/>
+      <w:bookmarkEnd w:id="11"/>
+    </w:p>
     <w:sectPr>
       <w:pgSz w:w="11906" w:h="16838"/>
       <w:pgMar w:top="1440" w:right="1440" w:bottom="1440" w:left="1440" w:header="708" w:footer="708" w:gutter="0"/>
@@ -1032,30 +1054,84 @@
 <file path=word/numbering.xml><?xml version="1.0" encoding="utf-8"?>
 <w:numbering xmlns:wpc="http://schemas.microsoft.com/office/word/2010/wordprocessingCanvas" xmlns:cx="http://schemas.microsoft.com/office/drawing/2014/chartex" xmlns:cx1="http://schemas.microsoft.com/office/drawing/2015/9/8/chartex" xmlns:cx2="http://schemas.microsoft.com/office/drawing/2015/10/21/chartex" xmlns:cx3="http://schemas.microsoft.com/office/drawing/2016/5/9/chartex" xmlns:cx4="http://schemas.microsoft.com/office/drawing/2016/5/10/chartex" xmlns:cx5="http://schemas.microsoft.com/office/drawing/2016/5/11/chartex" xmlns:cx6="http://schemas.microsoft.com/office/drawing/2016/5/12/chartex" xmlns:cx7="http://schemas.microsoft.com/office/drawing/2016/5/13/chartex" xmlns:cx8="http://schemas.microsoft.com/office/drawing/2016/5/14/chartex" xmlns:mc="http://schemas.openxmlformats.org/markup-compatibility/2006" xmlns:aink="http://schemas.microsoft.com/office/drawing/2016/ink" xmlns:am3d="http://schemas.microsoft.com/office/drawing/2017/model3d" xmlns:o="urn:schemas-microsoft-com:office:office" xmlns:oel="http://schemas.microsoft.com/office/2019/extlst" xmlns:r="http://schemas.openxmlformats.org/officeDocument/2006/relationships" xmlns:m="http://schemas.openxmlformats.org/officeDocument/2006/math" xmlns:v="urn:schemas-microsoft-com:vml" xmlns:wp14="http://schemas.microsoft.com/office/word/2010/wordprocessingDrawing" xmlns:wp="http://schemas.openxmlformats.org/drawingml/2006/wordprocessingDrawing" xmlns:w10="urn:schemas-microsoft-com:office:word" xmlns:w="http://schemas.openxmlformats.org/wordprocessingml/2006/main" xmlns:w14="http://schemas.microsoft.com/office/word/2010/wordml" xmlns:w15="http://schemas.microsoft.com/office/word/2012/wordml" xmlns:w16cex="http://schemas.microsoft.com/office/word/2018/wordml/cex" xmlns:w16cid="http://schemas.microsoft.com/office/word/2016/wordml/cid" xmlns:w16="http://schemas.microsoft.com/office/word/2018/wordml" xmlns:w16du="http://schemas.microsoft.com/office/word/2023/wordml/word16du" xmlns:w16sdtdh="http://schemas.microsoft.com/office/word/2020/wordml/sdtdatahash" xmlns:w16se="http://schemas.microsoft.com/office/word/2015/wordml/symex" xmlns:wpg="http://schemas.microsoft.com/office/word/2010/wordprocessingGroup" xmlns:wpi="http://schemas.microsoft.com/office/word/2010/wordprocessingInk" xmlns:wne="http://schemas.microsoft.com/office/word/2006/wordml" xmlns:wps="http://schemas.microsoft.com/office/word/2010/wordprocessingShape" mc:Ignorable="w14 w15 w16se w16cid w16 w16cex w16sdtdh w16du wp14">
   <w:numPicBullet w:numPicBulletId="0">
-    <w:pict>
-      <v:shapetype id="_x0000_t75" coordsize="21600,21600" o:spt="75" o:preferrelative="t" path="m@4@5l@4@11@9@11@9@5xe" filled="f" stroked="f">
-        <v:stroke joinstyle="miter"/>
-        <v:formulas>
-          <v:f eqn="if lineDrawn pixelLineWidth 0"/>
-          <v:f eqn="sum @0 1 0"/>
-          <v:f eqn="sum 0 0 @1"/>
-          <v:f eqn="prod @2 1 2"/>
-          <v:f eqn="prod @3 21600 pixelWidth"/>
-          <v:f eqn="prod @3 21600 pixelHeight"/>
-          <v:f eqn="sum @0 0 1"/>
-          <v:f eqn="prod @6 1 2"/>
-          <v:f eqn="prod @7 21600 pixelWidth"/>
-          <v:f eqn="sum @8 21600 0"/>
-          <v:f eqn="prod @7 21600 pixelHeight"/>
-          <v:f eqn="sum @10 21600 0"/>
-        </v:formulas>
-        <v:path o:extrusionok="f" gradientshapeok="t" o:connecttype="rect"/>
-        <o:lock v:ext="edit" aspectratio="t"/>
-      </v:shapetype>
-      <v:shape id="_x0000_i1030" type="#_x0000_t75" alt="MaesterLogo" style="width:12.5pt;height:14.5pt;visibility:visible" o:gfxdata="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